<commit_message>
Cambios en las autoev
No se subieron los cambios antes
</commit_message>
<xml_diff>
--- a/PTY4614-003/Equipo 10/Fase 1/Evidencias Individuales/Tomas_Paz_1.1_APT122_AutoevaluacionCompetencias_Completo.docx
+++ b/PTY4614-003/Equipo 10/Fase 1/Evidencias Individuales/Tomas_Paz_1.1_APT122_AutoevaluacionCompetencias_Completo.docx
@@ -853,6 +853,15 @@
                 <w:szCs w:val="24"/>
               </w:rPr>
             </w:pPr>
+            <w:r>
+              <w:rPr>
+                <w:rFonts w:eastAsiaTheme="majorEastAsia"/>
+                <w:color w:val="767171" w:themeColor="background2" w:themeShade="80"/>
+                <w:sz w:val="24"/>
+                <w:szCs w:val="24"/>
+              </w:rPr>
+              <w:t>Tomas Paz de la vega</w:t>
+            </w:r>
           </w:p>
         </w:tc>
       </w:tr>
@@ -905,6 +914,37 @@
                 <w:szCs w:val="24"/>
               </w:rPr>
             </w:pPr>
+            <w:proofErr w:type="spellStart"/>
+            <w:r>
+              <w:rPr>
+                <w:rFonts w:eastAsiaTheme="majorEastAsia"/>
+                <w:color w:val="767171" w:themeColor="background2" w:themeShade="80"/>
+                <w:sz w:val="24"/>
+                <w:szCs w:val="24"/>
+              </w:rPr>
+              <w:t>Ing</w:t>
+            </w:r>
+            <w:proofErr w:type="spellEnd"/>
+            <w:r>
+              <w:rPr>
+                <w:rFonts w:eastAsiaTheme="majorEastAsia"/>
+                <w:color w:val="767171" w:themeColor="background2" w:themeShade="80"/>
+                <w:sz w:val="24"/>
+                <w:szCs w:val="24"/>
+              </w:rPr>
+              <w:t xml:space="preserve"> </w:t>
+            </w:r>
+            <w:proofErr w:type="spellStart"/>
+            <w:r>
+              <w:rPr>
+                <w:rFonts w:eastAsiaTheme="majorEastAsia"/>
+                <w:color w:val="767171" w:themeColor="background2" w:themeShade="80"/>
+                <w:sz w:val="24"/>
+                <w:szCs w:val="24"/>
+              </w:rPr>
+              <w:t>informatica</w:t>
+            </w:r>
+            <w:proofErr w:type="spellEnd"/>
           </w:p>
         </w:tc>
       </w:tr>
@@ -960,6 +1000,15 @@
                 <w:szCs w:val="24"/>
               </w:rPr>
             </w:pPr>
+            <w:r>
+              <w:rPr>
+                <w:rFonts w:eastAsiaTheme="majorEastAsia"/>
+                <w:color w:val="767171" w:themeColor="background2" w:themeShade="80"/>
+                <w:sz w:val="24"/>
+                <w:szCs w:val="24"/>
+              </w:rPr>
+              <w:t>2022</w:t>
+            </w:r>
           </w:p>
         </w:tc>
       </w:tr>
@@ -2772,7 +2821,7 @@
                 </wp:anchor>
               </w:drawing>
             </mc:Choice>
-            <mc:Fallback xmlns:a14="http://schemas.microsoft.com/office/drawing/2010/main" xmlns:a="http://schemas.openxmlformats.org/drawingml/2006/main">
+            <mc:Fallback xmlns:a="http://schemas.openxmlformats.org/drawingml/2006/main" xmlns:a14="http://schemas.microsoft.com/office/drawing/2010/main">
               <w:pict>
                 <v:group id="Grupo 32" style="position:absolute;margin-left:0;margin-top:0;width:610.5pt;height:15pt;z-index:251659264;mso-width-percent:1000;mso-position-horizontal:center;mso-position-horizontal-relative:page;mso-position-vertical:center;mso-position-vertical-relative:bottom-margin-area;mso-width-percent:1000" coordsize="12255,300" coordorigin=",14970" o:spid="_x0000_s1026" w14:anchorId="51D00065" o:gfxdata="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">
                   <v:shapetype id="_x0000_t202" coordsize="21600,21600" o:spt="202" path="m,l,21600r21600,l21600,xe">
@@ -9919,10 +9968,6 @@
 </file>
 
 <file path=customXml/item1.xml><?xml version="1.0" encoding="utf-8"?>
-<b:Sources xmlns:b="http://schemas.openxmlformats.org/officeDocument/2006/bibliography" xmlns="http://schemas.openxmlformats.org/officeDocument/2006/bibliography" SelectedStyle="\APASixthEditionOfficeOnline.xsl" StyleName="APA" Version="6"/>
-</file>
-
-<file path=customXml/item2.xml><?xml version="1.0" encoding="utf-8"?>
 <ct:contentTypeSchema xmlns:ct="http://schemas.microsoft.com/office/2006/metadata/contentType" xmlns:ma="http://schemas.microsoft.com/office/2006/metadata/properties/metaAttributes" ct:_="" ma:_="" ma:contentTypeName="Documento" ma:contentTypeID="0x010100E96778489EE7714D8BD12CC105EB918B" ma:contentTypeVersion="2" ma:contentTypeDescription="Crear nuevo documento." ma:contentTypeScope="" ma:versionID="416c5c7ae9b5d54d83875cd3c65194e3">
   <xsd:schema xmlns:xsd="http://www.w3.org/2001/XMLSchema" xmlns:xs="http://www.w3.org/2001/XMLSchema" xmlns:p="http://schemas.microsoft.com/office/2006/metadata/properties" xmlns:ns2="126e8a1c-9ea9-435a-ac89-d06c80d62e30" targetNamespace="http://schemas.microsoft.com/office/2006/metadata/properties" ma:root="true" ma:fieldsID="70a237c842677bd850644f8595079f5e" ns2:_="">
     <xsd:import namespace="126e8a1c-9ea9-435a-ac89-d06c80d62e30"/>
@@ -10054,13 +10099,11 @@
 </ct:contentTypeSchema>
 </file>
 
-<file path=customXml/item3.xml><?xml version="1.0" encoding="utf-8"?>
-<p:properties xmlns:p="http://schemas.microsoft.com/office/2006/metadata/properties" xmlns:xsi="http://www.w3.org/2001/XMLSchema-instance" xmlns:pc="http://schemas.microsoft.com/office/infopath/2007/PartnerControls">
-  <documentManagement/>
-</p:properties>
+<file path=customXml/item2.xml><?xml version="1.0" encoding="utf-8"?>
+<b:Sources xmlns:b="http://schemas.openxmlformats.org/officeDocument/2006/bibliography" xmlns="http://schemas.openxmlformats.org/officeDocument/2006/bibliography" SelectedStyle="\APASixthEditionOfficeOnline.xsl" StyleName="APA" Version="6"/>
 </file>
 
-<file path=customXml/item4.xml><?xml version="1.0" encoding="utf-8"?>
+<file path=customXml/item3.xml><?xml version="1.0" encoding="utf-8"?>
 <?mso-contentType ?>
 <FormTemplates xmlns="http://schemas.microsoft.com/sharepoint/v3/contenttype/forms">
   <Display>DocumentLibraryForm</Display>
@@ -10069,15 +10112,13 @@
 </FormTemplates>
 </file>
 
-<file path=customXml/itemProps1.xml><?xml version="1.0" encoding="utf-8"?>
-<ds:datastoreItem xmlns:ds="http://schemas.openxmlformats.org/officeDocument/2006/customXml" ds:itemID="{6E8A10B9-B765-4F0B-A47F-7CB788CD8F65}">
-  <ds:schemaRefs>
-    <ds:schemaRef ds:uri="http://schemas.openxmlformats.org/officeDocument/2006/bibliography"/>
-  </ds:schemaRefs>
-</ds:datastoreItem>
+<file path=customXml/item4.xml><?xml version="1.0" encoding="utf-8"?>
+<p:properties xmlns:p="http://schemas.microsoft.com/office/2006/metadata/properties" xmlns:xsi="http://www.w3.org/2001/XMLSchema-instance" xmlns:pc="http://schemas.microsoft.com/office/infopath/2007/PartnerControls">
+  <documentManagement/>
+</p:properties>
 </file>
 
-<file path=customXml/itemProps2.xml><?xml version="1.0" encoding="utf-8"?>
+<file path=customXml/itemProps1.xml><?xml version="1.0" encoding="utf-8"?>
 <ds:datastoreItem xmlns:ds="http://schemas.openxmlformats.org/officeDocument/2006/customXml" ds:itemID="{767CD2D5-7A6C-47C3-9B54-C4225C74DD0B}">
   <ds:schemaRefs>
     <ds:schemaRef ds:uri="http://schemas.microsoft.com/office/2006/metadata/contentType"/>
@@ -10095,19 +10136,27 @@
 </ds:datastoreItem>
 </file>
 
+<file path=customXml/itemProps2.xml><?xml version="1.0" encoding="utf-8"?>
+<ds:datastoreItem xmlns:ds="http://schemas.openxmlformats.org/officeDocument/2006/customXml" ds:itemID="{6E8A10B9-B765-4F0B-A47F-7CB788CD8F65}">
+  <ds:schemaRefs>
+    <ds:schemaRef ds:uri="http://schemas.openxmlformats.org/officeDocument/2006/bibliography"/>
+  </ds:schemaRefs>
+</ds:datastoreItem>
+</file>
+
 <file path=customXml/itemProps3.xml><?xml version="1.0" encoding="utf-8"?>
+<ds:datastoreItem xmlns:ds="http://schemas.openxmlformats.org/officeDocument/2006/customXml" ds:itemID="{DABAA964-10BA-4DBC-ABF2-CDEAC0FAF7AA}">
+  <ds:schemaRefs>
+    <ds:schemaRef ds:uri="http://schemas.microsoft.com/sharepoint/v3/contenttype/forms"/>
+  </ds:schemaRefs>
+</ds:datastoreItem>
+</file>
+
+<file path=customXml/itemProps4.xml><?xml version="1.0" encoding="utf-8"?>
 <ds:datastoreItem xmlns:ds="http://schemas.openxmlformats.org/officeDocument/2006/customXml" ds:itemID="{5F1783E3-BA1C-4CA3-8E32-C9B378BBED03}">
   <ds:schemaRefs>
     <ds:schemaRef ds:uri="http://schemas.microsoft.com/office/2006/metadata/properties"/>
     <ds:schemaRef ds:uri="http://schemas.microsoft.com/office/infopath/2007/PartnerControls"/>
   </ds:schemaRefs>
 </ds:datastoreItem>
-</file>
-
-<file path=customXml/itemProps4.xml><?xml version="1.0" encoding="utf-8"?>
-<ds:datastoreItem xmlns:ds="http://schemas.openxmlformats.org/officeDocument/2006/customXml" ds:itemID="{DABAA964-10BA-4DBC-ABF2-CDEAC0FAF7AA}">
-  <ds:schemaRefs>
-    <ds:schemaRef ds:uri="http://schemas.microsoft.com/sharepoint/v3/contenttype/forms"/>
-  </ds:schemaRefs>
-</ds:datastoreItem>
 </file>
</xml_diff>